<commit_message>
end user doc and builds finished
</commit_message>
<xml_diff>
--- a/Documentation/End_User/Virus Simulatio_EndUser_Documentation.docx
+++ b/Documentation/End_User/Virus Simulatio_EndUser_Documentation.docx
@@ -18,6 +18,14 @@
     <w:p/>
     <w:p>
       <w:r>
+        <w:t>Download Respective Build for either Windows or Mac OS from Builds Folder</w:t>
+      </w:r>
+      <w:bookmarkStart w:id="0" w:name="_GoBack"/>
+      <w:bookmarkEnd w:id="0"/>
+    </w:p>
+    <w:p/>
+    <w:p>
+      <w:r>
         <w:t>Instructions for Windows Users:</w:t>
       </w:r>
     </w:p>
@@ -121,10 +129,7 @@
     <w:p/>
     <w:p>
       <w:r>
-        <w:t>Instructions for Mac OS</w:t>
-      </w:r>
-      <w:r>
-        <w:t xml:space="preserve"> Users:</w:t>
+        <w:t>Instructions for Mac OS Users:</w:t>
       </w:r>
     </w:p>
     <w:p>
@@ -231,8 +236,6 @@
           <w:numId w:val="2"/>
         </w:numPr>
       </w:pPr>
-      <w:bookmarkStart w:id="0" w:name="_GoBack"/>
-      <w:bookmarkEnd w:id="0"/>
     </w:p>
     <w:p/>
     <w:p/>
@@ -558,6 +561,7 @@
     <w:lsdException w:name="HTML Sample" w:semiHidden="1" w:unhideWhenUsed="1"/>
     <w:lsdException w:name="HTML Typewriter" w:semiHidden="1" w:unhideWhenUsed="1"/>
     <w:lsdException w:name="HTML Variable" w:semiHidden="1" w:unhideWhenUsed="1"/>
+    <w:lsdException w:name="Normal Table" w:semiHidden="1" w:unhideWhenUsed="1"/>
     <w:lsdException w:name="annotation subject" w:semiHidden="1" w:unhideWhenUsed="1"/>
     <w:lsdException w:name="No List" w:semiHidden="1" w:unhideWhenUsed="1"/>
     <w:lsdException w:name="Outline List 1" w:semiHidden="1" w:unhideWhenUsed="1"/>
@@ -604,8 +608,10 @@
     <w:lsdException w:name="Table Subtle 2" w:semiHidden="1" w:unhideWhenUsed="1"/>
     <w:lsdException w:name="Table Web 1" w:semiHidden="1" w:unhideWhenUsed="1"/>
     <w:lsdException w:name="Table Web 2" w:semiHidden="1" w:unhideWhenUsed="1"/>
+    <w:lsdException w:name="Table Web 3" w:semiHidden="1" w:unhideWhenUsed="1"/>
     <w:lsdException w:name="Balloon Text" w:semiHidden="1" w:unhideWhenUsed="1"/>
     <w:lsdException w:name="Table Grid" w:uiPriority="39"/>
+    <w:lsdException w:name="Table Theme" w:semiHidden="1" w:unhideWhenUsed="1"/>
     <w:lsdException w:name="Placeholder Text" w:semiHidden="1"/>
     <w:lsdException w:name="No Spacing" w:uiPriority="1" w:qFormat="1"/>
     <w:lsdException w:name="Light Shading" w:uiPriority="60"/>

</xml_diff>